<commit_message>
[GPR] Atualização do Plano de Riscos.
</commit_message>
<xml_diff>
--- a/Artefatos de Documentação/Processo Aplicado/EveRemind/2-Gerencia de Projeto/Plano de Riscos.docx
+++ b/Artefatos de Documentação/Processo Aplicado/EveRemind/2-Gerencia de Projeto/Plano de Riscos.docx
@@ -1,6 +1,6 @@
 
 <file path=word/document.xml><?xml version="1.0" encoding="utf-8"?>
-<w:document xmlns:wpc="http://schemas.microsoft.com/office/word/2010/wordprocessingCanvas" xmlns:mo="http://schemas.microsoft.com/office/mac/office/2008/main" xmlns:mc="http://schemas.openxmlformats.org/markup-compatibility/2006" xmlns:mv="urn:schemas-microsoft-com:mac:vml" xmlns:o="urn:schemas-microsoft-com:office:office" xmlns:r="http://schemas.openxmlformats.org/officeDocument/2006/relationships" xmlns:m="http://schemas.openxmlformats.org/officeDocument/2006/math" xmlns:v="urn:schemas-microsoft-com:vml" xmlns:wp14="http://schemas.microsoft.com/office/word/2010/wordprocessingDrawing" xmlns:wp="http://schemas.openxmlformats.org/drawingml/2006/wordprocessingDrawing" xmlns:w10="urn:schemas-microsoft-com:office:word" xmlns:w="http://schemas.openxmlformats.org/wordprocessingml/2006/main" xmlns:w14="http://schemas.microsoft.com/office/word/2010/wordml" xmlns:w15="http://schemas.microsoft.com/office/word/2012/wordml" xmlns:wpg="http://schemas.microsoft.com/office/word/2010/wordprocessingGroup" xmlns:wpi="http://schemas.microsoft.com/office/word/2010/wordprocessingInk" xmlns:wne="http://schemas.microsoft.com/office/word/2006/wordml" xmlns:wps="http://schemas.microsoft.com/office/word/2010/wordprocessingShape" mc:Ignorable="w14 w15 wp14">
+<w:document xmlns:wpc="http://schemas.microsoft.com/office/word/2010/wordprocessingCanvas" xmlns:mc="http://schemas.openxmlformats.org/markup-compatibility/2006" xmlns:o="urn:schemas-microsoft-com:office:office" xmlns:r="http://schemas.openxmlformats.org/officeDocument/2006/relationships" xmlns:m="http://schemas.openxmlformats.org/officeDocument/2006/math" xmlns:v="urn:schemas-microsoft-com:vml" xmlns:wp14="http://schemas.microsoft.com/office/word/2010/wordprocessingDrawing" xmlns:wp="http://schemas.openxmlformats.org/drawingml/2006/wordprocessingDrawing" xmlns:w10="urn:schemas-microsoft-com:office:word" xmlns:w="http://schemas.openxmlformats.org/wordprocessingml/2006/main" xmlns:w14="http://schemas.microsoft.com/office/word/2010/wordml" xmlns:w15="http://schemas.microsoft.com/office/word/2012/wordml" xmlns:wpg="http://schemas.microsoft.com/office/word/2010/wordprocessingGroup" xmlns:wpi="http://schemas.microsoft.com/office/word/2010/wordprocessingInk" xmlns:wne="http://schemas.microsoft.com/office/word/2006/wordml" xmlns:wps="http://schemas.microsoft.com/office/word/2010/wordprocessingShape" mc:Ignorable="w14 w15 wp14">
   <w:body>
     <w:p>
       <w:pPr>
@@ -128,10 +128,10 @@
         </w:rPr>
         <w:t xml:space="preserve">A identificação e a classificação dos riscos do projeto, como também o registro dos riscos, ficam para uma planilha que irá identificar, classificar quanto a prioridade e gravidade e atribuir valores para priorizar. A planilha pode ser acessada em: </w:t>
       </w:r>
-      <w:hyperlink r:id="rId5" w:history="1">
+      <w:hyperlink r:id="rId6" w:history="1">
         <w:r>
           <w:rPr>
-            <w:rStyle w:val="Hiperlink"/>
+            <w:rStyle w:val="Hyperlink"/>
             <w:rFonts w:ascii="Arial" w:hAnsi="Arial" w:cs="Arial"/>
             <w:color w:val="0070C0"/>
           </w:rPr>
@@ -139,7 +139,7 @@
         </w:r>
         <w:r>
           <w:rPr>
-            <w:rStyle w:val="Hiperlink"/>
+            <w:rStyle w:val="Hyperlink"/>
             <w:rFonts w:ascii="Arial" w:hAnsi="Arial" w:cs="Arial"/>
             <w:color w:val="auto"/>
           </w:rPr>
@@ -183,54 +183,740 @@
         <w:rPr>
           <w:rFonts w:ascii="Arial" w:hAnsi="Arial" w:cs="Arial"/>
         </w:rPr>
-        <w:t>&lt;Aqui será descrito o processo de análise dos riscos com relação ao seu resultado de classificação.</w:t>
-      </w:r>
-      <w:r>
-        <w:rPr>
-          <w:rFonts w:ascii="Arial" w:hAnsi="Arial" w:cs="Arial"/>
-        </w:rPr>
-        <w:t xml:space="preserve"> Além disso será descrito como será tratado estes riscos com os interessados do projeto.</w:t>
-      </w:r>
+        <w:t xml:space="preserve">Os riscos do projeto serão analisados seguindo critérios referentes ao seu nível de prioridade. </w:t>
+      </w:r>
+    </w:p>
+    <w:p>
+      <w:pPr>
+        <w:ind w:firstLine="720"/>
+        <w:rPr>
+          <w:rFonts w:ascii="Arial" w:hAnsi="Arial" w:cs="Arial"/>
+        </w:rPr>
+      </w:pPr>
+      <w:r>
+        <w:rPr>
+          <w:rFonts w:ascii="Arial" w:hAnsi="Arial" w:cs="Arial"/>
+        </w:rPr>
+        <w:t>Esse critério se baseia na soma dos valores de Impacto e Probabilidade que podem ser de 1 a 3.</w:t>
+      </w:r>
+    </w:p>
+    <w:p>
+      <w:pPr>
+        <w:ind w:firstLine="720"/>
+        <w:rPr>
+          <w:rFonts w:ascii="Arial" w:hAnsi="Arial" w:cs="Arial"/>
+        </w:rPr>
+      </w:pPr>
+      <w:r>
+        <w:rPr>
+          <w:rFonts w:ascii="Arial" w:hAnsi="Arial" w:cs="Arial"/>
+        </w:rPr>
+        <w:t>Temos então os níveis de prioridades divididos em 3 níveis respectivamente:</w:t>
+      </w:r>
+    </w:p>
+    <w:p>
+      <w:pPr>
+        <w:pStyle w:val="PargrafodaLista"/>
+        <w:numPr>
+          <w:ilvl w:val="0"/>
+          <w:numId w:val="1"/>
+        </w:numPr>
+        <w:rPr>
+          <w:rFonts w:ascii="Arial" w:hAnsi="Arial" w:cs="Arial"/>
+        </w:rPr>
+      </w:pPr>
+      <w:r>
+        <w:rPr>
+          <w:rFonts w:ascii="Arial" w:hAnsi="Arial" w:cs="Arial"/>
+          <w:b/>
+        </w:rPr>
+        <w:t>Baixa</w:t>
+      </w:r>
+      <w:r>
+        <w:rPr>
+          <w:rFonts w:ascii="Arial" w:hAnsi="Arial" w:cs="Arial"/>
+        </w:rPr>
+        <w:t xml:space="preserve"> – Valor 1 ou 2</w:t>
+      </w:r>
+    </w:p>
+    <w:p>
+      <w:pPr>
+        <w:pStyle w:val="PargrafodaLista"/>
+        <w:numPr>
+          <w:ilvl w:val="0"/>
+          <w:numId w:val="1"/>
+        </w:numPr>
+        <w:rPr>
+          <w:rFonts w:ascii="Arial" w:hAnsi="Arial" w:cs="Arial"/>
+        </w:rPr>
+      </w:pPr>
+      <w:r>
+        <w:rPr>
+          <w:rFonts w:ascii="Arial" w:hAnsi="Arial" w:cs="Arial"/>
+          <w:b/>
+        </w:rPr>
+        <w:t>Média</w:t>
+      </w:r>
+      <w:r>
+        <w:rPr>
+          <w:rFonts w:ascii="Arial" w:hAnsi="Arial" w:cs="Arial"/>
+        </w:rPr>
+        <w:t xml:space="preserve"> – Valor 3 ou 4</w:t>
+      </w:r>
+    </w:p>
+    <w:p>
+      <w:pPr>
+        <w:pStyle w:val="PargrafodaLista"/>
+        <w:numPr>
+          <w:ilvl w:val="0"/>
+          <w:numId w:val="1"/>
+        </w:numPr>
+        <w:rPr>
+          <w:rFonts w:ascii="Arial" w:hAnsi="Arial" w:cs="Arial"/>
+        </w:rPr>
+      </w:pPr>
+      <w:r>
+        <w:rPr>
+          <w:rFonts w:ascii="Arial" w:hAnsi="Arial" w:cs="Arial"/>
+          <w:b/>
+        </w:rPr>
+        <w:t>Alta</w:t>
+      </w:r>
+      <w:r>
+        <w:rPr>
+          <w:rFonts w:ascii="Arial" w:hAnsi="Arial" w:cs="Arial"/>
+        </w:rPr>
+        <w:t xml:space="preserve"> – Valor 5 ou 6</w:t>
+      </w:r>
+    </w:p>
+    <w:p>
+      <w:pPr>
+        <w:rPr>
+          <w:rFonts w:ascii="Arial" w:hAnsi="Arial" w:cs="Arial"/>
+        </w:rPr>
+      </w:pPr>
+    </w:p>
+    <w:p>
+      <w:pPr>
+        <w:rPr>
+          <w:rFonts w:ascii="Arial" w:hAnsi="Arial" w:cs="Arial"/>
+          <w:b/>
+          <w:sz w:val="32"/>
+          <w:szCs w:val="32"/>
+        </w:rPr>
+      </w:pPr>
+      <w:r>
+        <w:rPr>
+          <w:rFonts w:ascii="Arial" w:hAnsi="Arial" w:cs="Arial"/>
+          <w:b/>
+          <w:sz w:val="32"/>
+          <w:szCs w:val="32"/>
+        </w:rPr>
+        <w:t>3.1 Tratamento dos Riscos</w:t>
+      </w:r>
+    </w:p>
+    <w:p>
+      <w:pPr>
+        <w:ind w:firstLine="720"/>
+        <w:rPr>
+          <w:rFonts w:ascii="Arial" w:hAnsi="Arial" w:cs="Arial"/>
+        </w:rPr>
+      </w:pPr>
+      <w:r>
+        <w:rPr>
+          <w:rFonts w:ascii="Arial" w:hAnsi="Arial" w:cs="Arial"/>
+        </w:rPr>
+        <w:t>Temos diferentes abordagens para cada nível de prioridade de risco descrito anteriormente.</w:t>
+      </w:r>
+    </w:p>
+    <w:p>
+      <w:pPr>
+        <w:ind w:firstLine="720"/>
+        <w:rPr>
+          <w:rFonts w:ascii="Arial" w:hAnsi="Arial" w:cs="Arial"/>
+        </w:rPr>
+      </w:pPr>
+      <w:r>
+        <w:rPr>
+          <w:rFonts w:ascii="Arial" w:hAnsi="Arial" w:cs="Arial"/>
+        </w:rPr>
+        <w:t>Estas abordagens estão descritas na tabela abaixo:</w:t>
+      </w:r>
+    </w:p>
+    <w:tbl>
+      <w:tblPr>
+        <w:tblStyle w:val="Tabelacomgrade"/>
+        <w:tblW w:w="9246" w:type="dxa"/>
+        <w:tblLook w:val="04A0" w:firstRow="1" w:lastRow="0" w:firstColumn="1" w:lastColumn="0" w:noHBand="0" w:noVBand="1"/>
+      </w:tblPr>
+      <w:tblGrid>
+        <w:gridCol w:w="2311"/>
+        <w:gridCol w:w="2311"/>
+        <w:gridCol w:w="2312"/>
+        <w:gridCol w:w="2312"/>
+      </w:tblGrid>
+      <w:tr>
+        <w:trPr>
+          <w:trHeight w:val="560"/>
+        </w:trPr>
+        <w:tc>
+          <w:tcPr>
+            <w:tcW w:w="2311" w:type="dxa"/>
+          </w:tcPr>
+          <w:p>
+            <w:pPr>
+              <w:jc w:val="center"/>
+              <w:rPr>
+                <w:rFonts w:ascii="Arial" w:hAnsi="Arial" w:cs="Arial"/>
+              </w:rPr>
+            </w:pPr>
+          </w:p>
+        </w:tc>
+        <w:tc>
+          <w:tcPr>
+            <w:tcW w:w="2311" w:type="dxa"/>
+          </w:tcPr>
+          <w:p>
+            <w:pPr>
+              <w:jc w:val="center"/>
+              <w:rPr>
+                <w:rFonts w:ascii="Arial" w:hAnsi="Arial" w:cs="Arial"/>
+                <w:b/>
+              </w:rPr>
+            </w:pPr>
+            <w:r>
+              <w:rPr>
+                <w:rFonts w:ascii="Arial" w:hAnsi="Arial" w:cs="Arial"/>
+                <w:b/>
+              </w:rPr>
+              <w:t>Monitoramento</w:t>
+            </w:r>
+          </w:p>
+        </w:tc>
+        <w:tc>
+          <w:tcPr>
+            <w:tcW w:w="2312" w:type="dxa"/>
+          </w:tcPr>
+          <w:p>
+            <w:pPr>
+              <w:jc w:val="center"/>
+              <w:rPr>
+                <w:rFonts w:ascii="Arial" w:hAnsi="Arial" w:cs="Arial"/>
+                <w:b/>
+              </w:rPr>
+            </w:pPr>
+            <w:r>
+              <w:rPr>
+                <w:rFonts w:ascii="Arial" w:hAnsi="Arial" w:cs="Arial"/>
+                <w:b/>
+              </w:rPr>
+              <w:t>Opção de Reporte</w:t>
+            </w:r>
+          </w:p>
+        </w:tc>
+        <w:tc>
+          <w:tcPr>
+            <w:tcW w:w="2312" w:type="dxa"/>
+          </w:tcPr>
+          <w:p>
+            <w:pPr>
+              <w:jc w:val="center"/>
+              <w:rPr>
+                <w:rFonts w:ascii="Arial" w:hAnsi="Arial" w:cs="Arial"/>
+                <w:b/>
+              </w:rPr>
+            </w:pPr>
+            <w:r>
+              <w:rPr>
+                <w:rFonts w:ascii="Arial" w:hAnsi="Arial" w:cs="Arial"/>
+                <w:b/>
+              </w:rPr>
+              <w:t>Opção de Correção</w:t>
+            </w:r>
+          </w:p>
+        </w:tc>
+      </w:tr>
+      <w:tr>
+        <w:trPr>
+          <w:trHeight w:val="882"/>
+        </w:trPr>
+        <w:tc>
+          <w:tcPr>
+            <w:tcW w:w="2311" w:type="dxa"/>
+          </w:tcPr>
+          <w:p>
+            <w:pPr>
+              <w:jc w:val="center"/>
+              <w:rPr>
+                <w:rFonts w:ascii="Arial" w:hAnsi="Arial" w:cs="Arial"/>
+                <w:b/>
+              </w:rPr>
+            </w:pPr>
+            <w:r>
+              <w:rPr>
+                <w:rFonts w:ascii="Arial" w:hAnsi="Arial" w:cs="Arial"/>
+                <w:b/>
+              </w:rPr>
+              <w:t>Prioridade Baixa</w:t>
+            </w:r>
+          </w:p>
+        </w:tc>
+        <w:tc>
+          <w:tcPr>
+            <w:tcW w:w="2311" w:type="dxa"/>
+          </w:tcPr>
+          <w:p>
+            <w:pPr>
+              <w:rPr>
+                <w:rFonts w:ascii="Arial" w:hAnsi="Arial" w:cs="Arial"/>
+              </w:rPr>
+            </w:pPr>
+            <w:r>
+              <w:rPr>
+                <w:rFonts w:ascii="Arial" w:hAnsi="Arial" w:cs="Arial"/>
+              </w:rPr>
+              <w:t xml:space="preserve">No </w:t>
+            </w:r>
+            <w:r>
+              <w:rPr>
+                <w:rFonts w:ascii="Arial" w:hAnsi="Arial" w:cs="Arial"/>
+              </w:rPr>
+              <w:t xml:space="preserve">período de cada Sprint </w:t>
+            </w:r>
+            <w:r>
+              <w:rPr>
+                <w:rFonts w:ascii="Arial" w:hAnsi="Arial" w:cs="Arial"/>
+              </w:rPr>
+              <w:t>de projeto baseado no</w:t>
+            </w:r>
+            <w:r>
+              <w:rPr>
+                <w:rFonts w:ascii="Arial" w:hAnsi="Arial" w:cs="Arial"/>
+              </w:rPr>
+              <w:t xml:space="preserve"> documento de Checklist da</w:t>
+            </w:r>
+            <w:r>
+              <w:rPr>
+                <w:rFonts w:ascii="Arial" w:hAnsi="Arial" w:cs="Arial"/>
+              </w:rPr>
+              <w:t xml:space="preserve"> Garantia da Q</w:t>
+            </w:r>
+            <w:r>
+              <w:rPr>
+                <w:rFonts w:ascii="Arial" w:hAnsi="Arial" w:cs="Arial"/>
+              </w:rPr>
+              <w:t>ualidade</w:t>
+            </w:r>
+            <w:r>
+              <w:rPr>
+                <w:rFonts w:ascii="Arial" w:hAnsi="Arial" w:cs="Arial"/>
+              </w:rPr>
+              <w:t>.</w:t>
+            </w:r>
+          </w:p>
+        </w:tc>
+        <w:tc>
+          <w:tcPr>
+            <w:tcW w:w="2312" w:type="dxa"/>
+          </w:tcPr>
+          <w:p>
+            <w:pPr>
+              <w:rPr>
+                <w:rFonts w:ascii="Arial" w:hAnsi="Arial" w:cs="Arial"/>
+              </w:rPr>
+            </w:pPr>
+            <w:r>
+              <w:rPr>
+                <w:rFonts w:ascii="Arial" w:hAnsi="Arial" w:cs="Arial"/>
+              </w:rPr>
+              <w:t>Pode ser reportado a qualquer momento pelo responsável da área de processo em questão.</w:t>
+            </w:r>
+          </w:p>
+        </w:tc>
+        <w:tc>
+          <w:tcPr>
+            <w:tcW w:w="2312" w:type="dxa"/>
+          </w:tcPr>
+          <w:p>
+            <w:pPr>
+              <w:rPr>
+                <w:rFonts w:ascii="Arial" w:hAnsi="Arial" w:cs="Arial"/>
+              </w:rPr>
+            </w:pPr>
+            <w:r>
+              <w:rPr>
+                <w:rFonts w:ascii="Arial" w:hAnsi="Arial" w:cs="Arial"/>
+              </w:rPr>
+              <w:t>Não é obrigatório uma opção recomendada de correção do risco encontrado.</w:t>
+            </w:r>
+          </w:p>
+        </w:tc>
+      </w:tr>
+      <w:tr>
+        <w:trPr>
+          <w:trHeight w:val="330"/>
+        </w:trPr>
+        <w:tc>
+          <w:tcPr>
+            <w:tcW w:w="2311" w:type="dxa"/>
+          </w:tcPr>
+          <w:p>
+            <w:pPr>
+              <w:jc w:val="center"/>
+              <w:rPr>
+                <w:rFonts w:ascii="Arial" w:hAnsi="Arial" w:cs="Arial"/>
+                <w:b/>
+              </w:rPr>
+            </w:pPr>
+            <w:r>
+              <w:rPr>
+                <w:rFonts w:ascii="Arial" w:hAnsi="Arial" w:cs="Arial"/>
+                <w:b/>
+              </w:rPr>
+              <w:t>Prioridade Média</w:t>
+            </w:r>
+          </w:p>
+        </w:tc>
+        <w:tc>
+          <w:tcPr>
+            <w:tcW w:w="2311" w:type="dxa"/>
+          </w:tcPr>
+          <w:p>
+            <w:pPr>
+              <w:rPr>
+                <w:rFonts w:ascii="Arial" w:hAnsi="Arial" w:cs="Arial"/>
+              </w:rPr>
+            </w:pPr>
+            <w:r>
+              <w:rPr>
+                <w:rFonts w:ascii="Arial" w:hAnsi="Arial" w:cs="Arial"/>
+              </w:rPr>
+              <w:t xml:space="preserve">Monitorado semanalmente tendo os resultados relatados no documento de </w:t>
+            </w:r>
+            <w:hyperlink r:id="rId7" w:history="1">
+              <w:r>
+                <w:rPr>
+                  <w:rStyle w:val="Hyperlink"/>
+                  <w:rFonts w:ascii="Arial" w:hAnsi="Arial" w:cs="Arial"/>
+                </w:rPr>
+                <w:t xml:space="preserve">Relatórios Semanais - </w:t>
+              </w:r>
+              <w:proofErr w:type="spellStart"/>
+              <w:r>
+                <w:rPr>
+                  <w:rStyle w:val="Hyperlink"/>
+                  <w:rFonts w:ascii="Arial" w:hAnsi="Arial" w:cs="Arial"/>
+                </w:rPr>
+                <w:t>EverRemind</w:t>
+              </w:r>
+              <w:proofErr w:type="spellEnd"/>
+            </w:hyperlink>
+            <w:r>
+              <w:rPr>
+                <w:rFonts w:ascii="Arial" w:hAnsi="Arial" w:cs="Arial"/>
+              </w:rPr>
+              <w:t>.</w:t>
+            </w:r>
+          </w:p>
+        </w:tc>
+        <w:tc>
+          <w:tcPr>
+            <w:tcW w:w="2312" w:type="dxa"/>
+          </w:tcPr>
+          <w:p>
+            <w:pPr>
+              <w:rPr>
+                <w:rFonts w:ascii="Arial" w:hAnsi="Arial" w:cs="Arial"/>
+              </w:rPr>
+            </w:pPr>
+            <w:r>
+              <w:rPr>
+                <w:rFonts w:ascii="Arial" w:hAnsi="Arial" w:cs="Arial"/>
+              </w:rPr>
+              <w:t>Pode ser reportado a qualquer momento pelo responsável da área de processo em questão.</w:t>
+            </w:r>
+          </w:p>
+        </w:tc>
+        <w:tc>
+          <w:tcPr>
+            <w:tcW w:w="2312" w:type="dxa"/>
+          </w:tcPr>
+          <w:p>
+            <w:pPr>
+              <w:rPr>
+                <w:rFonts w:ascii="Arial" w:hAnsi="Arial" w:cs="Arial"/>
+              </w:rPr>
+            </w:pPr>
+            <w:r>
+              <w:rPr>
+                <w:rFonts w:ascii="Arial" w:hAnsi="Arial" w:cs="Arial"/>
+              </w:rPr>
+              <w:t>É obrigatório uma opção recomendada de correção de risco encontrado pelo responsável da área de processo em questão.</w:t>
+            </w:r>
+          </w:p>
+        </w:tc>
+      </w:tr>
+      <w:tr>
+        <w:trPr>
+          <w:trHeight w:val="311"/>
+        </w:trPr>
+        <w:tc>
+          <w:tcPr>
+            <w:tcW w:w="2311" w:type="dxa"/>
+          </w:tcPr>
+          <w:p>
+            <w:pPr>
+              <w:jc w:val="center"/>
+              <w:rPr>
+                <w:rFonts w:ascii="Arial" w:hAnsi="Arial" w:cs="Arial"/>
+                <w:b/>
+              </w:rPr>
+            </w:pPr>
+            <w:r>
+              <w:rPr>
+                <w:rFonts w:ascii="Arial" w:hAnsi="Arial" w:cs="Arial"/>
+                <w:b/>
+              </w:rPr>
+              <w:lastRenderedPageBreak/>
+              <w:t>Prioridade Alta</w:t>
+            </w:r>
+          </w:p>
+        </w:tc>
+        <w:tc>
+          <w:tcPr>
+            <w:tcW w:w="2311" w:type="dxa"/>
+          </w:tcPr>
+          <w:p>
+            <w:pPr>
+              <w:rPr>
+                <w:rFonts w:ascii="Arial" w:hAnsi="Arial" w:cs="Arial"/>
+              </w:rPr>
+            </w:pPr>
+            <w:r>
+              <w:rPr>
+                <w:rFonts w:ascii="Arial" w:hAnsi="Arial" w:cs="Arial"/>
+              </w:rPr>
+              <w:t xml:space="preserve">Monitorado diariamente dentro das reuniões diárias e atualizados no </w:t>
+            </w:r>
+            <w:hyperlink r:id="rId8" w:history="1">
+              <w:r>
+                <w:rPr>
+                  <w:rStyle w:val="Hyperlink"/>
+                  <w:rFonts w:ascii="Arial" w:hAnsi="Arial" w:cs="Arial"/>
+                </w:rPr>
+                <w:t>Quadro de Gerenciamento de Riscos</w:t>
+              </w:r>
+            </w:hyperlink>
+            <w:r>
+              <w:rPr>
+                <w:rFonts w:ascii="Arial" w:hAnsi="Arial" w:cs="Arial"/>
+              </w:rPr>
+              <w:t>.</w:t>
+            </w:r>
+          </w:p>
+        </w:tc>
+        <w:tc>
+          <w:tcPr>
+            <w:tcW w:w="2312" w:type="dxa"/>
+          </w:tcPr>
+          <w:p>
+            <w:pPr>
+              <w:rPr>
+                <w:rFonts w:ascii="Arial" w:hAnsi="Arial" w:cs="Arial"/>
+              </w:rPr>
+            </w:pPr>
+            <w:r>
+              <w:rPr>
+                <w:rFonts w:ascii="Arial" w:hAnsi="Arial" w:cs="Arial"/>
+              </w:rPr>
+              <w:t>Deve ser reportado pelo responsável em um prazo de 24 horas após o risco ser encontrado na área em questão.</w:t>
+            </w:r>
+          </w:p>
+        </w:tc>
+        <w:tc>
+          <w:tcPr>
+            <w:tcW w:w="2312" w:type="dxa"/>
+          </w:tcPr>
+          <w:p>
+            <w:pPr>
+              <w:rPr>
+                <w:rFonts w:ascii="Arial" w:hAnsi="Arial" w:cs="Arial"/>
+              </w:rPr>
+            </w:pPr>
+            <w:r>
+              <w:rPr>
+                <w:rFonts w:ascii="Arial" w:hAnsi="Arial" w:cs="Arial"/>
+              </w:rPr>
+              <w:t>É obrigatório uma opção recomendada de correção de risco encontrado pelo responsável da área de processo em questão.</w:t>
+            </w:r>
+          </w:p>
+        </w:tc>
+      </w:tr>
+    </w:tbl>
+    <w:p>
+      <w:pPr>
+        <w:ind w:firstLine="720"/>
+        <w:rPr>
+          <w:rFonts w:ascii="Arial" w:hAnsi="Arial" w:cs="Arial"/>
+        </w:rPr>
+      </w:pPr>
+      <w:r>
+        <w:rPr>
+          <w:rFonts w:ascii="Arial" w:hAnsi="Arial" w:cs="Arial"/>
+        </w:rPr>
+        <w:t xml:space="preserve"> </w:t>
+      </w:r>
+    </w:p>
+    <w:p>
+      <w:pPr>
+        <w:rPr>
+          <w:rFonts w:ascii="Arial" w:hAnsi="Arial" w:cs="Arial"/>
+          <w:b/>
+        </w:rPr>
+      </w:pPr>
+    </w:p>
+    <w:p>
+      <w:pPr>
+        <w:pStyle w:val="Ttulo1"/>
+        <w:rPr>
+          <w:rFonts w:ascii="Arial" w:hAnsi="Arial" w:cs="Arial"/>
+          <w:b/>
+          <w:color w:val="auto"/>
+        </w:rPr>
+      </w:pPr>
+      <w:r>
+        <w:rPr>
+          <w:rFonts w:ascii="Arial" w:hAnsi="Arial" w:cs="Arial"/>
+          <w:b/>
+          <w:color w:val="auto"/>
+        </w:rPr>
+        <w:t>4. Ações Corretivas</w:t>
+      </w:r>
+    </w:p>
+    <w:p>
+      <w:pPr>
+        <w:ind w:firstLine="720"/>
+        <w:rPr>
+          <w:rFonts w:ascii="Arial" w:hAnsi="Arial" w:cs="Arial"/>
+        </w:rPr>
+      </w:pPr>
+      <w:r>
+        <w:rPr>
+          <w:rFonts w:ascii="Arial" w:hAnsi="Arial" w:cs="Arial"/>
+        </w:rPr>
+        <w:t>Temos estratégias corretivas definidas para cada nível de prioridade de risco, sendo elas:</w:t>
+      </w:r>
+    </w:p>
+    <w:p>
+      <w:pPr>
+        <w:ind w:firstLine="720"/>
+        <w:rPr>
+          <w:rFonts w:ascii="Arial" w:hAnsi="Arial" w:cs="Arial"/>
+        </w:rPr>
+      </w:pPr>
+      <w:r>
+        <w:rPr>
+          <w:rFonts w:ascii="Arial" w:hAnsi="Arial" w:cs="Arial"/>
+          <w:b/>
+        </w:rPr>
+        <w:t xml:space="preserve">Prioridade Baixa: </w:t>
+      </w:r>
+      <w:r>
+        <w:rPr>
+          <w:rFonts w:ascii="Arial" w:hAnsi="Arial" w:cs="Arial"/>
+        </w:rPr>
+        <w:t>Devem ser corrigidos dentro do prazo de 1 Sprint após ser diagnosticado e após a correção deve ser monitorado para evitar que volte a ocorrer.</w:t>
+      </w:r>
+    </w:p>
+    <w:p>
+      <w:pPr>
+        <w:ind w:firstLine="720"/>
+        <w:rPr>
+          <w:rFonts w:ascii="Arial" w:hAnsi="Arial" w:cs="Arial"/>
+        </w:rPr>
+      </w:pPr>
+      <w:r>
+        <w:rPr>
+          <w:rFonts w:ascii="Arial" w:hAnsi="Arial" w:cs="Arial"/>
+          <w:b/>
+        </w:rPr>
+        <w:t>Prioridade Média:</w:t>
+      </w:r>
+      <w:r>
+        <w:rPr>
+          <w:rFonts w:ascii="Arial" w:hAnsi="Arial" w:cs="Arial"/>
+          <w:b/>
+        </w:rPr>
+        <w:t xml:space="preserve"> </w:t>
+      </w:r>
+      <w:r>
+        <w:rPr>
+          <w:rFonts w:ascii="Arial" w:hAnsi="Arial" w:cs="Arial"/>
+        </w:rPr>
+        <w:t xml:space="preserve">O responsável pela área de processo deve ter proposto uma opção de correção que deve ser analisada junto ao Gerente de Projeto e se aprovada, deve ser monitorada diariamente para que seja corrigida no prazo de uma semana e atualizado no </w:t>
+      </w:r>
+      <w:hyperlink r:id="rId9" w:history="1">
+        <w:r>
+          <w:rPr>
+            <w:rStyle w:val="Hyperlink"/>
+            <w:rFonts w:ascii="Arial" w:hAnsi="Arial" w:cs="Arial"/>
+          </w:rPr>
+          <w:t>Quadro de Gerenciamento de Riscos</w:t>
+        </w:r>
+      </w:hyperlink>
+      <w:r>
+        <w:rPr>
+          <w:rFonts w:ascii="Arial" w:hAnsi="Arial" w:cs="Arial"/>
+        </w:rPr>
+        <w:t xml:space="preserve"> após ser devidamente corrigido.</w:t>
+      </w:r>
+    </w:p>
+    <w:p>
+      <w:pPr>
+        <w:ind w:firstLine="720"/>
+        <w:rPr>
+          <w:rFonts w:ascii="Arial" w:hAnsi="Arial" w:cs="Arial"/>
+        </w:rPr>
+      </w:pPr>
+      <w:r>
+        <w:rPr>
+          <w:rFonts w:ascii="Arial" w:hAnsi="Arial" w:cs="Arial"/>
+          <w:b/>
+        </w:rPr>
+        <w:t xml:space="preserve">Prioridade Alta: </w:t>
+      </w:r>
+      <w:r>
+        <w:rPr>
+          <w:rFonts w:ascii="Arial" w:hAnsi="Arial" w:cs="Arial"/>
+        </w:rPr>
+        <w:t xml:space="preserve">O responsável pela área de processo deve ter proposto uma opção de correção que deve ser analisada junto ao Gerente de Projeto e se aprovada, deve ser monitorada diariamente para que seja corrigida o mais rápido possível e atualizado no </w:t>
+      </w:r>
+      <w:hyperlink r:id="rId10" w:history="1">
+        <w:r>
+          <w:rPr>
+            <w:rStyle w:val="Hyperlink"/>
+            <w:rFonts w:ascii="Arial" w:hAnsi="Arial" w:cs="Arial"/>
+          </w:rPr>
+          <w:t>Quadro de Gerenciamento de Riscos</w:t>
+        </w:r>
+      </w:hyperlink>
+      <w:r>
+        <w:rPr>
+          <w:rFonts w:ascii="Arial" w:hAnsi="Arial" w:cs="Arial"/>
+        </w:rPr>
+        <w:t xml:space="preserve"> após ser devidamente corrigido.</w:t>
+      </w:r>
+    </w:p>
+    <w:p>
+      <w:pPr>
+        <w:jc w:val="center"/>
+        <w:outlineLvl w:val="0"/>
+        <w:rPr>
+          <w:rFonts w:ascii="Arial" w:hAnsi="Arial" w:cs="Arial"/>
+        </w:rPr>
+      </w:pPr>
       <w:bookmarkStart w:id="0" w:name="_GoBack"/>
       <w:bookmarkEnd w:id="0"/>
-      <w:r>
-        <w:rPr>
-          <w:rFonts w:ascii="Arial" w:hAnsi="Arial" w:cs="Arial"/>
-        </w:rPr>
-        <w:t>&gt;</w:t>
-      </w:r>
-    </w:p>
-    <w:p>
-      <w:pPr>
-        <w:pStyle w:val="Ttulo1"/>
-        <w:rPr>
-          <w:rFonts w:ascii="Arial" w:hAnsi="Arial" w:cs="Arial"/>
-          <w:b/>
-          <w:color w:val="auto"/>
-        </w:rPr>
-      </w:pPr>
-      <w:r>
-        <w:rPr>
-          <w:rFonts w:ascii="Arial" w:hAnsi="Arial" w:cs="Arial"/>
-          <w:b/>
-          <w:color w:val="auto"/>
-        </w:rPr>
-        <w:t>4. Ações Corretivas</w:t>
-      </w:r>
-    </w:p>
-    <w:p>
-      <w:pPr>
-        <w:rPr>
-          <w:rFonts w:ascii="Arial" w:hAnsi="Arial" w:cs="Arial"/>
-        </w:rPr>
-      </w:pPr>
-      <w:r>
-        <w:rPr>
-          <w:rFonts w:ascii="Arial" w:hAnsi="Arial" w:cs="Arial"/>
-        </w:rPr>
-        <w:tab/>
-        <w:t>&lt;Aqui serão descritas as ações corretivas para cada classificação de riscos que houver.&gt;</w:t>
-      </w:r>
     </w:p>
     <w:sectPr>
       <w:pgSz w:w="11900" w:h="16840"/>
@@ -240,6 +926,127 @@
     </w:sectPr>
   </w:body>
 </w:document>
+</file>
+
+<file path=word/numbering.xml><?xml version="1.0" encoding="utf-8"?>
+<w:numbering xmlns:wpc="http://schemas.microsoft.com/office/word/2010/wordprocessingCanvas" xmlns:mc="http://schemas.openxmlformats.org/markup-compatibility/2006" xmlns:o="urn:schemas-microsoft-com:office:office" xmlns:r="http://schemas.openxmlformats.org/officeDocument/2006/relationships" xmlns:m="http://schemas.openxmlformats.org/officeDocument/2006/math" xmlns:v="urn:schemas-microsoft-com:vml" xmlns:wp14="http://schemas.microsoft.com/office/word/2010/wordprocessingDrawing" xmlns:wp="http://schemas.openxmlformats.org/drawingml/2006/wordprocessingDrawing" xmlns:w10="urn:schemas-microsoft-com:office:word" xmlns:w="http://schemas.openxmlformats.org/wordprocessingml/2006/main" xmlns:w14="http://schemas.microsoft.com/office/word/2010/wordml" xmlns:w15="http://schemas.microsoft.com/office/word/2012/wordml" xmlns:wpg="http://schemas.microsoft.com/office/word/2010/wordprocessingGroup" xmlns:wpi="http://schemas.microsoft.com/office/word/2010/wordprocessingInk" xmlns:wne="http://schemas.microsoft.com/office/word/2006/wordml" xmlns:wps="http://schemas.microsoft.com/office/word/2010/wordprocessingShape" mc:Ignorable="w14 w15 wp14">
+  <w:abstractNum w:abstractNumId="0" w15:restartNumberingAfterBreak="0">
+    <w:nsid w:val="3097549B"/>
+    <w:multiLevelType w:val="hybridMultilevel"/>
+    <w:tmpl w:val="FA3A17D6"/>
+    <w:lvl w:ilvl="0" w:tplc="04160001">
+      <w:start w:val="1"/>
+      <w:numFmt w:val="bullet"/>
+      <w:lvlText w:val=""/>
+      <w:lvlJc w:val="left"/>
+      <w:pPr>
+        <w:ind w:left="1440" w:hanging="360"/>
+      </w:pPr>
+      <w:rPr>
+        <w:rFonts w:ascii="Symbol" w:hAnsi="Symbol" w:hint="default"/>
+      </w:rPr>
+    </w:lvl>
+    <w:lvl w:ilvl="1" w:tplc="04160003" w:tentative="1">
+      <w:start w:val="1"/>
+      <w:numFmt w:val="bullet"/>
+      <w:lvlText w:val="o"/>
+      <w:lvlJc w:val="left"/>
+      <w:pPr>
+        <w:ind w:left="2160" w:hanging="360"/>
+      </w:pPr>
+      <w:rPr>
+        <w:rFonts w:ascii="Courier New" w:hAnsi="Courier New" w:cs="Courier New" w:hint="default"/>
+      </w:rPr>
+    </w:lvl>
+    <w:lvl w:ilvl="2" w:tplc="04160005" w:tentative="1">
+      <w:start w:val="1"/>
+      <w:numFmt w:val="bullet"/>
+      <w:lvlText w:val=""/>
+      <w:lvlJc w:val="left"/>
+      <w:pPr>
+        <w:ind w:left="2880" w:hanging="360"/>
+      </w:pPr>
+      <w:rPr>
+        <w:rFonts w:ascii="Wingdings" w:hAnsi="Wingdings" w:hint="default"/>
+      </w:rPr>
+    </w:lvl>
+    <w:lvl w:ilvl="3" w:tplc="04160001" w:tentative="1">
+      <w:start w:val="1"/>
+      <w:numFmt w:val="bullet"/>
+      <w:lvlText w:val=""/>
+      <w:lvlJc w:val="left"/>
+      <w:pPr>
+        <w:ind w:left="3600" w:hanging="360"/>
+      </w:pPr>
+      <w:rPr>
+        <w:rFonts w:ascii="Symbol" w:hAnsi="Symbol" w:hint="default"/>
+      </w:rPr>
+    </w:lvl>
+    <w:lvl w:ilvl="4" w:tplc="04160003" w:tentative="1">
+      <w:start w:val="1"/>
+      <w:numFmt w:val="bullet"/>
+      <w:lvlText w:val="o"/>
+      <w:lvlJc w:val="left"/>
+      <w:pPr>
+        <w:ind w:left="4320" w:hanging="360"/>
+      </w:pPr>
+      <w:rPr>
+        <w:rFonts w:ascii="Courier New" w:hAnsi="Courier New" w:cs="Courier New" w:hint="default"/>
+      </w:rPr>
+    </w:lvl>
+    <w:lvl w:ilvl="5" w:tplc="04160005" w:tentative="1">
+      <w:start w:val="1"/>
+      <w:numFmt w:val="bullet"/>
+      <w:lvlText w:val=""/>
+      <w:lvlJc w:val="left"/>
+      <w:pPr>
+        <w:ind w:left="5040" w:hanging="360"/>
+      </w:pPr>
+      <w:rPr>
+        <w:rFonts w:ascii="Wingdings" w:hAnsi="Wingdings" w:hint="default"/>
+      </w:rPr>
+    </w:lvl>
+    <w:lvl w:ilvl="6" w:tplc="04160001" w:tentative="1">
+      <w:start w:val="1"/>
+      <w:numFmt w:val="bullet"/>
+      <w:lvlText w:val=""/>
+      <w:lvlJc w:val="left"/>
+      <w:pPr>
+        <w:ind w:left="5760" w:hanging="360"/>
+      </w:pPr>
+      <w:rPr>
+        <w:rFonts w:ascii="Symbol" w:hAnsi="Symbol" w:hint="default"/>
+      </w:rPr>
+    </w:lvl>
+    <w:lvl w:ilvl="7" w:tplc="04160003" w:tentative="1">
+      <w:start w:val="1"/>
+      <w:numFmt w:val="bullet"/>
+      <w:lvlText w:val="o"/>
+      <w:lvlJc w:val="left"/>
+      <w:pPr>
+        <w:ind w:left="6480" w:hanging="360"/>
+      </w:pPr>
+      <w:rPr>
+        <w:rFonts w:ascii="Courier New" w:hAnsi="Courier New" w:cs="Courier New" w:hint="default"/>
+      </w:rPr>
+    </w:lvl>
+    <w:lvl w:ilvl="8" w:tplc="04160005" w:tentative="1">
+      <w:start w:val="1"/>
+      <w:numFmt w:val="bullet"/>
+      <w:lvlText w:val=""/>
+      <w:lvlJc w:val="left"/>
+      <w:pPr>
+        <w:ind w:left="7200" w:hanging="360"/>
+      </w:pPr>
+      <w:rPr>
+        <w:rFonts w:ascii="Wingdings" w:hAnsi="Wingdings" w:hint="default"/>
+      </w:rPr>
+    </w:lvl>
+  </w:abstractNum>
+  <w:num w:numId="1">
+    <w:abstractNumId w:val="0"/>
+  </w:num>
+</w:numbering>
 </file>
 
 <file path=word/styles.xml><?xml version="1.0" encoding="utf-8"?>
@@ -255,7 +1062,7 @@
     </w:rPrDefault>
     <w:pPrDefault/>
   </w:docDefaults>
-  <w:latentStyles w:defLockedState="0" w:defUIPriority="99" w:defSemiHidden="0" w:defUnhideWhenUsed="0" w:defQFormat="0" w:count="380">
+  <w:latentStyles w:defLockedState="0" w:defUIPriority="99" w:defSemiHidden="0" w:defUnhideWhenUsed="0" w:defQFormat="0" w:count="371">
     <w:lsdException w:name="Normal" w:uiPriority="0" w:qFormat="1"/>
     <w:lsdException w:name="heading 1" w:uiPriority="9" w:qFormat="1"/>
     <w:lsdException w:name="heading 2" w:semiHidden="1" w:uiPriority="9" w:unhideWhenUsed="1" w:qFormat="1"/>
@@ -732,7 +1539,7 @@
       <w:lang w:val="pt-BR" w:eastAsia="es-ES"/>
     </w:rPr>
   </w:style>
-  <w:style w:type="character" w:styleId="Hiperlink">
+  <w:style w:type="character" w:styleId="Hyperlink">
     <w:name w:val="Hyperlink"/>
     <w:basedOn w:val="Fontepargpadro"/>
     <w:uiPriority w:val="99"/>
@@ -742,6 +1549,33 @@
       <w:color w:val="0563C1" w:themeColor="hyperlink"/>
       <w:u w:val="single"/>
     </w:rPr>
+  </w:style>
+  <w:style w:type="paragraph" w:styleId="PargrafodaLista">
+    <w:name w:val="List Paragraph"/>
+    <w:basedOn w:val="Normal"/>
+    <w:uiPriority w:val="34"/>
+    <w:qFormat/>
+    <w:rsid w:val="00567CC9"/>
+    <w:pPr>
+      <w:ind w:left="720"/>
+      <w:contextualSpacing/>
+    </w:pPr>
+  </w:style>
+  <w:style w:type="table" w:styleId="Tabelacomgrade">
+    <w:name w:val="Table Grid"/>
+    <w:basedOn w:val="Tabelanormal"/>
+    <w:uiPriority w:val="39"/>
+    <w:rsid w:val="00567CC9"/>
+    <w:tblPr>
+      <w:tblBorders>
+        <w:top w:val="single" w:sz="4" w:space="0" w:color="auto"/>
+        <w:left w:val="single" w:sz="4" w:space="0" w:color="auto"/>
+        <w:bottom w:val="single" w:sz="4" w:space="0" w:color="auto"/>
+        <w:right w:val="single" w:sz="4" w:space="0" w:color="auto"/>
+        <w:insideH w:val="single" w:sz="4" w:space="0" w:color="auto"/>
+        <w:insideV w:val="single" w:sz="4" w:space="0" w:color="auto"/>
+      </w:tblBorders>
+    </w:tblPr>
   </w:style>
 </w:styles>
 </file>
@@ -1012,7 +1846,7 @@
 </file>
 
 <file path=customXml/itemProps1.xml><?xml version="1.0" encoding="utf-8"?>
-<ds:datastoreItem xmlns:ds="http://schemas.openxmlformats.org/officeDocument/2006/customXml" ds:itemID="{C5189DF4-2673-9A47-B319-073E8171BD0E}">
+<ds:datastoreItem xmlns:ds="http://schemas.openxmlformats.org/officeDocument/2006/customXml" ds:itemID="{BEEDDA2D-E36B-4E10-B3FA-8F0013CCEEE5}">
   <ds:schemaRefs>
     <ds:schemaRef ds:uri="http://schemas.openxmlformats.org/officeDocument/2006/bibliography"/>
   </ds:schemaRefs>

</xml_diff>